<commit_message>
have trouble knitting computation time
</commit_message>
<xml_diff>
--- a/Write-ups/WNARAbstract.docx
+++ b/Write-ups/WNARAbstract.docx
@@ -4,205 +4,84 @@
   <w:body>
     <w:p>
       <w:r>
-        <w:t>In biomedical studies, investigators are often interested in predict</w:t>
-      </w:r>
-      <w:r>
-        <w:t>ing</w:t>
-      </w:r>
-      <w:r>
-        <w:t xml:space="preserve"> future or missing </w:t>
-      </w:r>
-      <w:r>
-        <w:t xml:space="preserve">observations </w:t>
-      </w:r>
-      <w:r>
-        <w:t xml:space="preserve">of subjects based on their historical </w:t>
-      </w:r>
-      <w:r>
-        <w:t>data</w:t>
-      </w:r>
-      <w:r>
-        <w:t xml:space="preserve">, </w:t>
-      </w:r>
-      <w:r>
-        <w:t>referred to as dynamic prediction</w:t>
-      </w:r>
-      <w:r>
-        <w:t>. Traditional</w:t>
-      </w:r>
-      <w:r>
-        <w:t xml:space="preserve"> methods (e.g.,</w:t>
-      </w:r>
-      <w:r>
-        <w:t xml:space="preserve"> </w:t>
-      </w:r>
-      <w:r>
-        <w:t xml:space="preserve">mixed models, </w:t>
-      </w:r>
-      <w:r>
-        <w:t>joint modeling</w:t>
-      </w:r>
-      <w:r>
-        <w:t>)</w:t>
-      </w:r>
-      <w:r>
-        <w:t xml:space="preserve"> </w:t>
-      </w:r>
-      <w:r>
-        <w:t xml:space="preserve">are often limited in flexibility </w:t>
-      </w:r>
-      <w:r>
-        <w:t>and computationally intensive,</w:t>
-      </w:r>
-      <w:r>
-        <w:t xml:space="preserve"> especially with </w:t>
-      </w:r>
-      <w:r>
-        <w:t xml:space="preserve">dense </w:t>
-      </w:r>
-      <w:r>
-        <w:t>non-Gaussian outcomes (e.g., binary and count data</w:t>
-      </w:r>
-      <w:r>
-        <w:t>)</w:t>
-      </w:r>
-      <w:r>
-        <w:t xml:space="preserve">. </w:t>
-      </w:r>
-      <w:r>
-        <w:t xml:space="preserve">To address these problems, we propose a novel method for dynamic prediction based on </w:t>
-      </w:r>
-      <w:r>
-        <w:t xml:space="preserve">Generalized Functional Principal Component Analysis </w:t>
-      </w:r>
-      <w:r>
-        <w:t xml:space="preserve">(FPCA) </w:t>
-      </w:r>
-      <w:r>
-        <w:t>and Functional Mixed Models.</w:t>
-      </w:r>
-      <w:r>
-        <w:t xml:space="preserve"> </w:t>
+        <w:t>D</w:t>
+      </w:r>
+      <w:r>
+        <w:t>ynamic Prediction of Non-Gaussian Functional Outcomes with Fast Generalized Functional Principal Components Analysis</w:t>
       </w:r>
     </w:p>
     <w:p/>
     <w:p>
       <w:r>
-        <w:t xml:space="preserve">Assume </w:t>
-      </w:r>
-      <w:r>
-        <w:t>the observed</w:t>
-      </w:r>
-      <w:r>
-        <w:t xml:space="preserve"> outcome follows </w:t>
-      </w:r>
-      <w:r>
-        <w:t xml:space="preserve">a </w:t>
-      </w:r>
-      <w:r>
-        <w:t xml:space="preserve">distribution parameterized by </w:t>
-      </w:r>
-      <w:r>
-        <w:t>a</w:t>
-      </w:r>
-      <w:r>
-        <w:t xml:space="preserve"> latent </w:t>
-      </w:r>
-      <w:r>
-        <w:t xml:space="preserve">Gaussian </w:t>
-      </w:r>
-      <w:r>
-        <w:t>function</w:t>
-      </w:r>
-      <w:r>
-        <w:t xml:space="preserve">, </w:t>
-      </w:r>
-      <w:r>
-        <w:t>t</w:t>
-      </w:r>
-      <w:r>
-        <w:t xml:space="preserve">he </w:t>
-      </w:r>
-      <w:r>
-        <w:t xml:space="preserve">proposed method </w:t>
-      </w:r>
-      <w:r>
-        <w:t>consists of the following steps: 1) Bin the data across functional domain into small, equal-length, non-overlapping intervals</w:t>
-      </w:r>
-      <w:r>
-        <w:t>; 2) Fit local generalized mixed models at every bin to obtain estimated latent function for each subject; 3)</w:t>
+        <w:t>Biomedical investigators are often interested in predicting future observations of subjects based on their historical data, referred to as dynamic prediction. Traditional methods are often limited in flexibility and computationally intensive</w:t>
+      </w:r>
+      <w:r>
+        <w:t>,</w:t>
+      </w:r>
+      <w:r>
+        <w:t xml:space="preserve"> especially with non-Gaussian </w:t>
+      </w:r>
+      <w:r>
+        <w:t>data</w:t>
+      </w:r>
+      <w:r>
+        <w:t xml:space="preserve">. To address these </w:t>
+      </w:r>
+      <w:r>
+        <w:t>issues</w:t>
+      </w:r>
+      <w:r>
+        <w:t xml:space="preserve">, we propose a novel method for dynamic prediction based on Generalized Functional Principal Component Analysis (FPCA). Assume the observed outcome follows an exponential family distribution parameterized by a latent Gaussian function, the proposed method consists of the following steps: 1) Bin the data across functional domain into small, equal-length intervals; 2) Fit local generalized mixed models at every bin to estimate </w:t>
+      </w:r>
+      <w:r>
+        <w:t xml:space="preserve">individual </w:t>
+      </w:r>
+      <w:r>
+        <w:t>latent function</w:t>
+      </w:r>
+      <w:r>
+        <w:t>s</w:t>
+      </w:r>
+      <w:r>
+        <w:t xml:space="preserve">; 3) Fit FPCA model </w:t>
+      </w:r>
+      <w:r>
+        <w:t xml:space="preserve">to smooth latent </w:t>
+      </w:r>
+      <w:r>
+        <w:t>functions</w:t>
+      </w:r>
+      <w:r>
+        <w:t xml:space="preserve"> and</w:t>
       </w:r>
       <w:r>
         <w:t xml:space="preserve"> </w:t>
       </w:r>
       <w:r>
-        <w:t xml:space="preserve">Fit FPCA model on estimated latent functions. We can than </w:t>
-      </w:r>
-      <w:r>
-        <w:t xml:space="preserve">obtain estimates of subject-specific PC scores based on partial observations, thus </w:t>
-      </w:r>
-      <w:r>
-        <w:t>recover the unobserved, latent function</w:t>
-      </w:r>
-      <w:r>
-        <w:t xml:space="preserve"> on the binned </w:t>
-      </w:r>
-      <w:r>
-        <w:t>grid</w:t>
-      </w:r>
-      <w:r>
-        <w:t xml:space="preserve">. </w:t>
-      </w:r>
-      <w:r>
-        <w:t xml:space="preserve">Our simulation study showed the </w:t>
-      </w:r>
-      <w:r>
-        <w:t xml:space="preserve">proposed </w:t>
-      </w:r>
-      <w:r>
-        <w:t>method</w:t>
-      </w:r>
-      <w:r>
-        <w:t xml:space="preserve"> achieved significantly better out-of-sample predictive performance </w:t>
-      </w:r>
-      <w:r>
-        <w:t xml:space="preserve">compared to </w:t>
-      </w:r>
-      <w:r>
-        <w:t>existing</w:t>
-      </w:r>
-      <w:r>
-        <w:t xml:space="preserve"> method</w:t>
-      </w:r>
-      <w:r>
-        <w:t xml:space="preserve"> with much shorter computation time</w:t>
-      </w:r>
-      <w:r>
-        <w:t xml:space="preserve">, </w:t>
-      </w:r>
-      <w:r>
-        <w:t xml:space="preserve">thus </w:t>
-      </w:r>
-      <w:r>
-        <w:t xml:space="preserve">has the potential to </w:t>
-      </w:r>
-      <w:r>
-        <w:t xml:space="preserve">be widely </w:t>
-      </w:r>
-      <w:r>
-        <w:t xml:space="preserve">applicable </w:t>
-      </w:r>
-      <w:r>
-        <w:t>to</w:t>
-      </w:r>
-      <w:r>
-        <w:t xml:space="preserve"> large datasets</w:t>
-      </w:r>
-      <w:r>
-        <w:t>.</w:t>
+        <w:t>4) O</w:t>
+      </w:r>
+      <w:r>
+        <w:t xml:space="preserve">btain estimates of subject-specific PC scores </w:t>
+      </w:r>
+      <w:r>
+        <w:t xml:space="preserve">using </w:t>
+      </w:r>
+      <w:r>
+        <w:t>partial observations</w:t>
+      </w:r>
+      <w:r>
+        <w:t xml:space="preserve"> and</w:t>
+      </w:r>
+      <w:r>
+        <w:t xml:space="preserve"> recover the unobserved</w:t>
+      </w:r>
+      <w:r>
+        <w:t xml:space="preserve"> part </w:t>
+      </w:r>
+      <w:r>
+        <w:t>on the binned grid. Our simulation study showed the proposed method achieved significantly better out-of-sample predictive performance compared to existing methods with much shorter computation time, thus has the potential to be widely applicable to large datasets.</w:t>
       </w:r>
     </w:p>
-    <w:p/>
     <w:p/>
     <w:sectPr>
       <w:pgSz w:w="12240" w:h="15840"/>

</xml_diff>